<commit_message>
Inserção de novas informações ao arquivo
Foi informado se o Scrum poderia ser utilizado
</commit_message>
<xml_diff>
--- a/Documentação/PropostaSIColetaLixo.docx
+++ b/Documentação/PropostaSIColetaLixo.docx
@@ -38,6 +38,100 @@
           <w:rFonts w:ascii="Arial" w:hAnsi="Arial" w:cs="Arial"/>
         </w:rPr>
         <w:t xml:space="preserve">Assim, quando tudo for aprovado por ele, será necessário integrar tudo e obter o software finalizado. O modelo de prototipação pode ser separado em algumas etapas. A primeira delas é a coleta de requisitos, fase em que serão levantadas as requisições desse software. A segunda etapa é a fase em que serão definidas as atividades a serem feitas, seguidas pela elaboração do protótipo, construção e depois disso a entrega do modelo. Seriam por essas razões que o modelo escolhido seria o de prototipação. </w:t>
+      </w:r>
+    </w:p>
+    <w:p>
+      <w:pPr>
+        <w:jc w:val="both"/>
+        <w:rPr>
+          <w:rFonts w:ascii="Arial" w:hAnsi="Arial" w:cs="Arial"/>
+        </w:rPr>
+      </w:pPr>
+    </w:p>
+    <w:p>
+      <w:pPr>
+        <w:jc w:val="both"/>
+        <w:rPr>
+          <w:rFonts w:ascii="Arial" w:hAnsi="Arial" w:cs="Arial"/>
+        </w:rPr>
+      </w:pPr>
+      <w:r>
+        <w:rPr>
+          <w:rFonts w:ascii="Arial" w:hAnsi="Arial" w:cs="Arial"/>
+        </w:rPr>
+        <w:t>3. O método ágil pode ser aplicado ao projeto em questão. Há pontos que possibilitam a utilização do S</w:t>
+      </w:r>
+      <w:r>
+        <w:rPr>
+          <w:rFonts w:ascii="Arial" w:hAnsi="Arial" w:cs="Arial"/>
+        </w:rPr>
+        <w:t>crum</w:t>
+      </w:r>
+      <w:r>
+        <w:rPr>
+          <w:rFonts w:ascii="Arial" w:hAnsi="Arial" w:cs="Arial"/>
+        </w:rPr>
+        <w:t xml:space="preserve">, e um deles é o próprio chefe direto. No texto é dito que ele foi o responsável por juntar todos os requisitos necessários para produzir esse software. Ou seja, o chefe pode ser considerado o </w:t>
+      </w:r>
+      <w:proofErr w:type="spellStart"/>
+      <w:r>
+        <w:rPr>
+          <w:rFonts w:ascii="Arial" w:hAnsi="Arial" w:cs="Arial"/>
+        </w:rPr>
+        <w:t>Product</w:t>
+      </w:r>
+      <w:proofErr w:type="spellEnd"/>
+      <w:r>
+        <w:rPr>
+          <w:rFonts w:ascii="Arial" w:hAnsi="Arial" w:cs="Arial"/>
+        </w:rPr>
+        <w:t xml:space="preserve"> </w:t>
+      </w:r>
+      <w:proofErr w:type="spellStart"/>
+      <w:r>
+        <w:rPr>
+          <w:rFonts w:ascii="Arial" w:hAnsi="Arial" w:cs="Arial"/>
+        </w:rPr>
+        <w:t>Owner</w:t>
+      </w:r>
+      <w:proofErr w:type="spellEnd"/>
+      <w:r>
+        <w:rPr>
+          <w:rFonts w:ascii="Arial" w:hAnsi="Arial" w:cs="Arial"/>
+        </w:rPr>
+        <w:t xml:space="preserve"> (PO) desse projeto. Outros pontos que permitem o uso do </w:t>
+      </w:r>
+      <w:r>
+        <w:rPr>
+          <w:rFonts w:ascii="Arial" w:hAnsi="Arial" w:cs="Arial"/>
+        </w:rPr>
+        <w:t>Scrum</w:t>
+      </w:r>
+      <w:r>
+        <w:rPr>
+          <w:rFonts w:ascii="Arial" w:hAnsi="Arial" w:cs="Arial"/>
+        </w:rPr>
+        <w:t xml:space="preserve"> é a metodologia ágil. Esse método é muito utilizado para facilitar a comunicação entre os membros da equipe, e permite que o </w:t>
+      </w:r>
+      <w:proofErr w:type="spellStart"/>
+      <w:r>
+        <w:rPr>
+          <w:rFonts w:ascii="Arial" w:hAnsi="Arial" w:cs="Arial"/>
+        </w:rPr>
+        <w:t>ScrumMaster</w:t>
+      </w:r>
+      <w:proofErr w:type="spellEnd"/>
+      <w:r>
+        <w:rPr>
+          <w:rFonts w:ascii="Arial" w:hAnsi="Arial" w:cs="Arial"/>
+        </w:rPr>
+        <w:t xml:space="preserve"> possa entrar em contato direto com o PO. Ou seja, em um projeto que exige uma comunicação rápida, o Scrum seria o ideal. </w:t>
+      </w:r>
+      <w:r>
+        <w:rPr>
+          <w:rFonts w:ascii="Arial" w:hAnsi="Arial" w:cs="Arial"/>
+        </w:rPr>
+        <w:t xml:space="preserve">Além disso, permite entregar o projeto mais rapidamente. </w:t>
       </w:r>
     </w:p>
     <w:sectPr>

</xml_diff>

<commit_message>
Inclusão dos papéis do Scrum
Inclusão dos papéis do Scrum
</commit_message>
<xml_diff>
--- a/Documentação/PropostaSIColetaLixo.docx
+++ b/Documentação/PropostaSIColetaLixo.docx
@@ -71,35 +71,7 @@
         <w:rPr>
           <w:rFonts w:ascii="Arial" w:hAnsi="Arial" w:cs="Arial"/>
         </w:rPr>
-        <w:t xml:space="preserve">, e um deles é o próprio chefe direto. No texto é dito que ele foi o responsável por juntar todos os requisitos necessários para produzir esse software. Ou seja, o chefe pode ser considerado o </w:t>
-      </w:r>
-      <w:proofErr w:type="spellStart"/>
-      <w:r>
-        <w:rPr>
-          <w:rFonts w:ascii="Arial" w:hAnsi="Arial" w:cs="Arial"/>
-        </w:rPr>
-        <w:t>Product</w:t>
-      </w:r>
-      <w:proofErr w:type="spellEnd"/>
-      <w:r>
-        <w:rPr>
-          <w:rFonts w:ascii="Arial" w:hAnsi="Arial" w:cs="Arial"/>
-        </w:rPr>
-        <w:t xml:space="preserve"> </w:t>
-      </w:r>
-      <w:proofErr w:type="spellStart"/>
-      <w:r>
-        <w:rPr>
-          <w:rFonts w:ascii="Arial" w:hAnsi="Arial" w:cs="Arial"/>
-        </w:rPr>
-        <w:t>Owner</w:t>
-      </w:r>
-      <w:proofErr w:type="spellEnd"/>
-      <w:r>
-        <w:rPr>
-          <w:rFonts w:ascii="Arial" w:hAnsi="Arial" w:cs="Arial"/>
-        </w:rPr>
-        <w:t xml:space="preserve"> (PO) desse projeto. Outros pontos que permitem o uso do </w:t>
+        <w:t xml:space="preserve">, e um deles é o próprio chefe direto. No texto é dito que ele foi o responsável por juntar todos os requisitos necessários para produzir esse software. Ou seja, o chefe pode ser considerado o Product Owner (PO) desse projeto. Outros pontos que permitem o uso do </w:t>
       </w:r>
       <w:r>
         <w:rPr>
@@ -111,27 +83,59 @@
         <w:rPr>
           <w:rFonts w:ascii="Arial" w:hAnsi="Arial" w:cs="Arial"/>
         </w:rPr>
-        <w:t xml:space="preserve"> é a metodologia ágil. Esse método é muito utilizado para facilitar a comunicação entre os membros da equipe, e permite que o </w:t>
-      </w:r>
-      <w:proofErr w:type="spellStart"/>
-      <w:r>
-        <w:rPr>
-          <w:rFonts w:ascii="Arial" w:hAnsi="Arial" w:cs="Arial"/>
-        </w:rPr>
-        <w:t>ScrumMaster</w:t>
-      </w:r>
-      <w:proofErr w:type="spellEnd"/>
-      <w:r>
-        <w:rPr>
-          <w:rFonts w:ascii="Arial" w:hAnsi="Arial" w:cs="Arial"/>
-        </w:rPr>
-        <w:t xml:space="preserve"> possa entrar em contato direto com o PO. Ou seja, em um projeto que exige uma comunicação rápida, o Scrum seria o ideal. </w:t>
+        <w:t xml:space="preserve"> é a metodologia ágil.</w:t>
+      </w:r>
+      <w:r>
+        <w:rPr>
+          <w:rFonts w:ascii="Arial" w:hAnsi="Arial" w:cs="Arial"/>
+        </w:rPr>
+        <w:t xml:space="preserve"> As equipes podem ser definidas previamente, e se necessário podem ser alteradas.</w:t>
+      </w:r>
+      <w:r>
+        <w:rPr>
+          <w:rFonts w:ascii="Arial" w:hAnsi="Arial" w:cs="Arial"/>
+        </w:rPr>
+        <w:t xml:space="preserve"> Esse método é muito utilizado para facilitar a comunicação entre os membros da equipe, e permite que o ScrumMaster possa entrar em contato direto com o PO. Ou seja, em um projeto que exige uma comunicação rápida, o Scrum seria o ideal. </w:t>
       </w:r>
       <w:r>
         <w:rPr>
           <w:rFonts w:ascii="Arial" w:hAnsi="Arial" w:cs="Arial"/>
         </w:rPr>
         <w:t xml:space="preserve">Além disso, permite entregar o projeto mais rapidamente. </w:t>
+      </w:r>
+      <w:r>
+        <w:rPr>
+          <w:rFonts w:ascii="Arial" w:hAnsi="Arial" w:cs="Arial"/>
+        </w:rPr>
+        <w:t>No Scrum, há uma listagem dos requisitos, uma verificação para ver qual deve ser considerado prioridade, e logo depois esse requisito é produzido e validado.</w:t>
+      </w:r>
+    </w:p>
+    <w:p>
+      <w:pPr>
+        <w:jc w:val="both"/>
+        <w:rPr>
+          <w:rFonts w:ascii="Arial" w:hAnsi="Arial" w:cs="Arial"/>
+        </w:rPr>
+      </w:pPr>
+    </w:p>
+    <w:p>
+      <w:pPr>
+        <w:jc w:val="both"/>
+        <w:rPr>
+          <w:rFonts w:ascii="Arial" w:hAnsi="Arial" w:cs="Arial"/>
+        </w:rPr>
+      </w:pPr>
+      <w:r>
+        <w:rPr>
+          <w:rFonts w:ascii="Arial" w:hAnsi="Arial" w:cs="Arial"/>
+        </w:rPr>
+        <w:t xml:space="preserve">4. Pelo método utilizado ser o Scrum, alguns papéis poderiam ser atribuídos aos membros do projeto. Por exemplo, o chefe, por ser aquele que foi atrás dos requisitos desse programa, e que, se necessário buscar outros pontos que podem ser do interesse final, ele poderia ser considerado o Product Owner. Ele vai definir o que é necessário ter no produto finalizado, ele sabe o que está faltando naquele cenário. O responsável pelo desenvolvimento e planejamento do projeto será o ScrumMaster, aquele que estará sempre em contato com o PO, analisando o que já foi feito, acompanhando o processo de desenvolvimento e entregando os protótipos para avaliação. A equipe será responsável pela produção do programa. Serão os responsáveis pela entrega dos trabalhos. A equipe pode ser definida previamente mas podem fazer alterações, se necessário. </w:t>
+      </w:r>
+      <w:r>
+        <w:rPr>
+          <w:rFonts w:ascii="Arial" w:hAnsi="Arial" w:cs="Arial"/>
+        </w:rPr>
+        <w:t>Os membros da equipe devem ter diversas áreas de conhecimento para que possam resolver todas as tarefas da melhor maneira possível.</w:t>
       </w:r>
     </w:p>
     <w:sectPr>

</xml_diff>